<commit_message>
fixed descending order issue
</commit_message>
<xml_diff>
--- a/polestarproject/Pole_Star_Technical_Design_Document.docx
+++ b/polestarproject/Pole_Star_Technical_Design_Document.docx
@@ -412,13 +412,7 @@
         <w:rPr>
           <w:lang w:val="en-US"/>
         </w:rPr>
-        <w:t xml:space="preserve">Primary Key: </w:t>
-      </w:r>
-      <w:r>
-        <w:rPr>
-          <w:lang w:val="en-US"/>
-        </w:rPr>
-        <w:t>Id (Django model framework automatically adds)</w:t>
+        <w:t>Primary Key: Id (Django model framework automatically adds)</w:t>
       </w:r>
     </w:p>
     <w:p>
@@ -457,13 +451,7 @@
         <w:rPr>
           <w:lang w:val="en-US"/>
         </w:rPr>
-        <w:t xml:space="preserve">Indexes: </w:t>
-      </w:r>
-      <w:r>
-        <w:rPr>
-          <w:lang w:val="en-US"/>
-        </w:rPr>
-        <w:t>Default index will be created since the key columns are primary and unique keys.</w:t>
+        <w:t>Indexes: Default index will be created since the key columns are primary and unique keys.</w:t>
       </w:r>
     </w:p>
     <w:p>
@@ -490,7 +478,7 @@
         <w:rPr>
           <w:lang w:val="en-US"/>
         </w:rPr>
-        <w:t>CREATE TABLE ship_</w:t>
+        <w:t>CREATE TABLE ship_ detail</w:t>
       </w:r>
       <w:r>
         <w:rPr>
@@ -502,18 +490,6 @@
         <w:rPr>
           <w:lang w:val="en-US"/>
         </w:rPr>
-        <w:t>detail</w:t>
-      </w:r>
-      <w:r>
-        <w:rPr>
-          <w:lang w:val="en-US"/>
-        </w:rPr>
-        <w:t xml:space="preserve"> </w:t>
-      </w:r>
-      <w:r>
-        <w:rPr>
-          <w:lang w:val="en-US"/>
-        </w:rPr>
         <w:t>(</w:t>
       </w:r>
     </w:p>
@@ -553,258 +529,296 @@
         <w:rPr>
           <w:lang w:val="en-US"/>
         </w:rPr>
-        <w:t>Name Varch</w:t>
+        <w:t>Name Varchar(30) NOT NULL</w:t>
+      </w:r>
+    </w:p>
+    <w:p>
+      <w:pPr>
+        <w:rPr>
+          <w:lang w:val="en-US"/>
+        </w:rPr>
+      </w:pPr>
+      <w:r>
+        <w:rPr>
+          <w:lang w:val="en-US"/>
+        </w:rPr>
+        <w:t>UNIQUE KEY (IMO, POSITION_DT_TM)</w:t>
+      </w:r>
+      <w:r>
+        <w:rPr>
+          <w:lang w:val="en-US"/>
+        </w:rPr>
+        <w:t>);</w:t>
+      </w:r>
+    </w:p>
+    <w:p>
+      <w:pPr>
+        <w:rPr>
+          <w:lang w:val="en-US"/>
+        </w:rPr>
+      </w:pPr>
+    </w:p>
+    <w:p>
+      <w:pPr>
+        <w:rPr>
+          <w:lang w:val="en-US"/>
+        </w:rPr>
+      </w:pPr>
+    </w:p>
+    <w:p>
+      <w:pPr>
+        <w:rPr>
+          <w:lang w:val="en-US"/>
+        </w:rPr>
+      </w:pPr>
+      <w:r>
+        <w:rPr>
+          <w:b/>
+          <w:bCs/>
+          <w:lang w:val="en-US"/>
+        </w:rPr>
+        <w:t>Backend-Design</w:t>
+      </w:r>
+      <w:r>
+        <w:rPr>
+          <w:lang w:val="en-US"/>
+        </w:rPr>
+        <w:t>:</w:t>
+      </w:r>
+    </w:p>
+    <w:p>
+      <w:pPr>
+        <w:rPr>
+          <w:lang w:val="en-US"/>
+        </w:rPr>
+      </w:pPr>
+      <w:r>
+        <w:rPr>
+          <w:b/>
+          <w:bCs/>
+          <w:lang w:val="en-US"/>
+        </w:rPr>
+        <w:t>Service</w:t>
+      </w:r>
+      <w:r>
+        <w:rPr>
+          <w:lang w:val="en-US"/>
+        </w:rPr>
+        <w:t xml:space="preserve">: </w:t>
+      </w:r>
+    </w:p>
+    <w:p>
+      <w:pPr>
+        <w:rPr>
+          <w:lang w:val="en-US"/>
+        </w:rPr>
+      </w:pPr>
+      <w:r>
+        <w:rPr>
+          <w:lang w:val="en-US"/>
+        </w:rPr>
+        <w:lastRenderedPageBreak/>
+        <w:t xml:space="preserve">ImportService </w:t>
+      </w:r>
+      <w:r>
+        <w:rPr>
+          <w:lang w:val="en-US"/>
+        </w:rPr>
+        <w:t xml:space="preserve">class </w:t>
+      </w:r>
+      <w:r>
+        <w:rPr>
+          <w:lang w:val="en-US"/>
+        </w:rPr>
+        <w:t>designed to process ships</w:t>
+      </w:r>
+      <w:r>
+        <w:rPr>
+          <w:lang w:val="en-US"/>
+        </w:rPr>
+        <w:t xml:space="preserve">, </w:t>
+      </w:r>
+      <w:r>
+        <w:rPr>
+          <w:lang w:val="en-US"/>
+        </w:rPr>
+        <w:t>position import</w:t>
+      </w:r>
+      <w:r>
+        <w:rPr>
+          <w:lang w:val="en-US"/>
+        </w:rPr>
+        <w:t xml:space="preserve"> and data clean up from the respective tables.</w:t>
+      </w:r>
+    </w:p>
+    <w:p>
+      <w:pPr>
+        <w:rPr>
+          <w:b/>
+          <w:bCs/>
+          <w:lang w:val="en-US"/>
+        </w:rPr>
+      </w:pPr>
+      <w:r>
+        <w:rPr>
+          <w:b/>
+          <w:bCs/>
+          <w:lang w:val="en-US"/>
+        </w:rPr>
+        <w:t>API</w:t>
+      </w:r>
+      <w:r>
+        <w:rPr>
+          <w:b/>
+          <w:bCs/>
+          <w:lang w:val="en-US"/>
+        </w:rPr>
+        <w:t xml:space="preserve">: </w:t>
+      </w:r>
+    </w:p>
+    <w:p>
+      <w:pPr>
+        <w:rPr>
+          <w:lang w:val="en-US"/>
+        </w:rPr>
+      </w:pPr>
+      <w:r>
+        <w:rPr>
+          <w:b/>
+          <w:bCs/>
+          <w:lang w:val="en-US"/>
+        </w:rPr>
+        <w:t xml:space="preserve">Endpoint: </w:t>
+      </w:r>
+      <w:r>
+        <w:rPr>
+          <w:lang w:val="en-US"/>
+        </w:rPr>
+        <w:t>api/ships/, api/ships/&lt;IMO&gt;</w:t>
+      </w:r>
+    </w:p>
+    <w:p>
+      <w:pPr>
+        <w:rPr>
+          <w:lang w:val="en-US"/>
+        </w:rPr>
+      </w:pPr>
+      <w:r>
+        <w:rPr>
+          <w:lang w:val="en-US"/>
+        </w:rPr>
+        <w:t>Designed serializers returns the JSON response.</w:t>
+      </w:r>
+    </w:p>
+    <w:p>
+      <w:pPr>
+        <w:rPr>
+          <w:lang w:val="en-US"/>
+        </w:rPr>
+      </w:pPr>
+      <w:r>
+        <w:rPr>
+          <w:lang w:val="en-US"/>
+        </w:rPr>
+        <w:t>Classes: getShipDetails, getPositionDetails class-based views fetch the data from the back-end and return json response.</w:t>
+      </w:r>
+    </w:p>
+    <w:p>
+      <w:pPr>
+        <w:rPr>
+          <w:b/>
+          <w:bCs/>
+          <w:lang w:val="en-US"/>
+        </w:rPr>
+      </w:pPr>
+      <w:r>
+        <w:rPr>
+          <w:b/>
+          <w:bCs/>
+          <w:lang w:val="en-US"/>
+        </w:rPr>
+        <w:t>Testcases</w:t>
+      </w:r>
+      <w:r>
+        <w:rPr>
+          <w:b/>
+          <w:bCs/>
+          <w:lang w:val="en-US"/>
+        </w:rPr>
+        <w:t xml:space="preserve">: </w:t>
+      </w:r>
+    </w:p>
+    <w:p>
+      <w:pPr>
+        <w:rPr>
+          <w:lang w:val="en-US"/>
+        </w:rPr>
+      </w:pPr>
+      <w:r>
+        <w:rPr>
+          <w:lang w:val="en-US"/>
+        </w:rPr>
+        <w:t>TestImportService class runs the testcases of data import into ship_detail and ship_position_details tables, validate the api end points.</w:t>
+      </w:r>
+    </w:p>
+    <w:p>
+      <w:pPr>
+        <w:rPr>
+          <w:lang w:val="en-US"/>
+        </w:rPr>
+      </w:pPr>
+      <w:r>
+        <w:rPr>
+          <w:lang w:val="en-US"/>
+        </w:rPr>
+        <w:t>Note: Since the application not depending on the user input, written api testcases irrespective of default database creation as part of testcase execution.</w:t>
+      </w:r>
+    </w:p>
+    <w:p>
+      <w:pPr>
+        <w:rPr>
+          <w:lang w:val="en-US"/>
+        </w:rPr>
+      </w:pPr>
+    </w:p>
+    <w:p>
+      <w:pPr>
+        <w:rPr>
+          <w:b/>
+          <w:bCs/>
+          <w:lang w:val="en-US"/>
+        </w:rPr>
+      </w:pPr>
+      <w:r>
+        <w:rPr>
+          <w:b/>
+          <w:bCs/>
+          <w:lang w:val="en-US"/>
+        </w:rPr>
+        <w:t>To-Do:</w:t>
+      </w:r>
+    </w:p>
+    <w:p>
+      <w:pPr>
+        <w:rPr>
+          <w:lang w:val="en-US"/>
+        </w:rPr>
+      </w:pPr>
+      <w:r>
+        <w:rPr>
+          <w:lang w:val="en-US"/>
+        </w:rPr>
+        <w:t xml:space="preserve">Most of the code adhere to the design standards. Due to time constraint, to make sure the test case order sequence, naming convention defined as “test” followed sequence number. </w:t>
       </w:r>
       <w:bookmarkStart w:id="0" w:name="_GoBack"/>
       <w:bookmarkEnd w:id="0"/>
-      <w:r>
-        <w:rPr>
-          <w:lang w:val="en-US"/>
-        </w:rPr>
-        <w:t>ar(30) NOT NULL</w:t>
-      </w:r>
-    </w:p>
-    <w:p>
-      <w:pPr>
-        <w:rPr>
-          <w:lang w:val="en-US"/>
-        </w:rPr>
-      </w:pPr>
-      <w:r>
-        <w:rPr>
-          <w:lang w:val="en-US"/>
-        </w:rPr>
-        <w:t>UNIQUE KEY (IMO, POSITION_DT_TM)</w:t>
-      </w:r>
-      <w:r>
-        <w:rPr>
-          <w:lang w:val="en-US"/>
-        </w:rPr>
-        <w:t>);</w:t>
-      </w:r>
-    </w:p>
-    <w:p>
-      <w:pPr>
-        <w:rPr>
-          <w:lang w:val="en-US"/>
-        </w:rPr>
-      </w:pPr>
-    </w:p>
-    <w:p>
-      <w:pPr>
-        <w:rPr>
-          <w:lang w:val="en-US"/>
-        </w:rPr>
-      </w:pPr>
-    </w:p>
-    <w:p>
-      <w:pPr>
-        <w:rPr>
-          <w:lang w:val="en-US"/>
-        </w:rPr>
-      </w:pPr>
-      <w:r>
-        <w:rPr>
-          <w:b/>
-          <w:bCs/>
-          <w:lang w:val="en-US"/>
-        </w:rPr>
-        <w:t>Backend-Design</w:t>
-      </w:r>
-      <w:r>
-        <w:rPr>
-          <w:lang w:val="en-US"/>
-        </w:rPr>
-        <w:t>:</w:t>
-      </w:r>
-    </w:p>
-    <w:p>
-      <w:pPr>
-        <w:rPr>
-          <w:lang w:val="en-US"/>
-        </w:rPr>
-      </w:pPr>
-      <w:r>
-        <w:rPr>
-          <w:b/>
-          <w:bCs/>
-          <w:lang w:val="en-US"/>
-        </w:rPr>
-        <w:t>Service</w:t>
-      </w:r>
-      <w:r>
-        <w:rPr>
-          <w:lang w:val="en-US"/>
-        </w:rPr>
-        <w:t xml:space="preserve">: </w:t>
-      </w:r>
-    </w:p>
-    <w:p>
-      <w:pPr>
-        <w:rPr>
-          <w:lang w:val="en-US"/>
-        </w:rPr>
-      </w:pPr>
-      <w:r>
-        <w:rPr>
-          <w:lang w:val="en-US"/>
-        </w:rPr>
-        <w:lastRenderedPageBreak/>
-        <w:t xml:space="preserve">ImportService </w:t>
-      </w:r>
-      <w:r>
-        <w:rPr>
-          <w:lang w:val="en-US"/>
-        </w:rPr>
-        <w:t xml:space="preserve">class </w:t>
-      </w:r>
-      <w:r>
-        <w:rPr>
-          <w:lang w:val="en-US"/>
-        </w:rPr>
-        <w:t>designed to process ships</w:t>
-      </w:r>
-      <w:r>
-        <w:rPr>
-          <w:lang w:val="en-US"/>
-        </w:rPr>
-        <w:t xml:space="preserve">, </w:t>
-      </w:r>
-      <w:r>
-        <w:rPr>
-          <w:lang w:val="en-US"/>
-        </w:rPr>
-        <w:t>position import</w:t>
-      </w:r>
-      <w:r>
-        <w:rPr>
-          <w:lang w:val="en-US"/>
-        </w:rPr>
-        <w:t xml:space="preserve"> and data clean up from the respective tables.</w:t>
-      </w:r>
-    </w:p>
-    <w:p>
-      <w:pPr>
-        <w:rPr>
-          <w:b/>
-          <w:bCs/>
-          <w:lang w:val="en-US"/>
-        </w:rPr>
-      </w:pPr>
-      <w:r>
-        <w:rPr>
-          <w:b/>
-          <w:bCs/>
-          <w:lang w:val="en-US"/>
-        </w:rPr>
-        <w:t>API</w:t>
-      </w:r>
-      <w:r>
-        <w:rPr>
-          <w:b/>
-          <w:bCs/>
-          <w:lang w:val="en-US"/>
-        </w:rPr>
-        <w:t xml:space="preserve">: </w:t>
-      </w:r>
-    </w:p>
-    <w:p>
-      <w:pPr>
-        <w:rPr>
-          <w:lang w:val="en-US"/>
-        </w:rPr>
-      </w:pPr>
-      <w:r>
-        <w:rPr>
-          <w:b/>
-          <w:bCs/>
-          <w:lang w:val="en-US"/>
-        </w:rPr>
-        <w:t xml:space="preserve">Endpoint: </w:t>
-      </w:r>
-      <w:r>
-        <w:rPr>
-          <w:lang w:val="en-US"/>
-        </w:rPr>
-        <w:t>api/ships/, api/ships/&lt;IMO&gt;</w:t>
-      </w:r>
-    </w:p>
-    <w:p>
-      <w:pPr>
-        <w:rPr>
-          <w:lang w:val="en-US"/>
-        </w:rPr>
-      </w:pPr>
-      <w:r>
-        <w:rPr>
-          <w:lang w:val="en-US"/>
-        </w:rPr>
-        <w:t>Designed serializers returns the JSON response.</w:t>
-      </w:r>
-    </w:p>
-    <w:p>
-      <w:pPr>
-        <w:rPr>
-          <w:lang w:val="en-US"/>
-        </w:rPr>
-      </w:pPr>
-      <w:r>
-        <w:rPr>
-          <w:lang w:val="en-US"/>
-        </w:rPr>
-        <w:t>Classes: getShipDetails, getPositionDetails class-based views fetch the data from the back-end and return json response.</w:t>
-      </w:r>
-    </w:p>
-    <w:p>
-      <w:pPr>
-        <w:rPr>
-          <w:b/>
-          <w:bCs/>
-          <w:lang w:val="en-US"/>
-        </w:rPr>
-      </w:pPr>
-      <w:r>
-        <w:rPr>
-          <w:b/>
-          <w:bCs/>
-          <w:lang w:val="en-US"/>
-        </w:rPr>
-        <w:t>Testcases</w:t>
-      </w:r>
-      <w:r>
-        <w:rPr>
-          <w:b/>
-          <w:bCs/>
-          <w:lang w:val="en-US"/>
-        </w:rPr>
-        <w:t xml:space="preserve">: </w:t>
-      </w:r>
-    </w:p>
-    <w:p>
-      <w:pPr>
-        <w:rPr>
-          <w:lang w:val="en-US"/>
-        </w:rPr>
-      </w:pPr>
-      <w:r>
-        <w:rPr>
-          <w:lang w:val="en-US"/>
-        </w:rPr>
-        <w:t>TestImportService class runs the testcases of data import into ship_detail and ship_position_details tables, validate the api end points.</w:t>
-      </w:r>
-    </w:p>
-    <w:p>
-      <w:pPr>
-        <w:rPr>
-          <w:lang w:val="en-US"/>
-        </w:rPr>
-      </w:pPr>
-      <w:r>
-        <w:rPr>
-          <w:lang w:val="en-US"/>
-        </w:rPr>
-        <w:t>Note: Since the application not depending on the user input, written api testcases irrespective of default database creation as part of testcase execution.</w:t>
-      </w:r>
+    </w:p>
+    <w:p>
+      <w:pPr>
+        <w:rPr>
+          <w:lang w:val="en-US"/>
+        </w:rPr>
+      </w:pPr>
     </w:p>
     <w:sectPr>
       <w:pgSz w:w="11906" w:h="16838"/>
@@ -939,6 +953,7 @@
     <w:lsdException w:name="HTML Sample" w:semiHidden="1" w:unhideWhenUsed="1"/>
     <w:lsdException w:name="HTML Typewriter" w:semiHidden="1" w:unhideWhenUsed="1"/>
     <w:lsdException w:name="HTML Variable" w:semiHidden="1" w:unhideWhenUsed="1"/>
+    <w:lsdException w:name="Normal Table" w:semiHidden="1" w:unhideWhenUsed="1"/>
     <w:lsdException w:name="annotation subject" w:semiHidden="1" w:unhideWhenUsed="1"/>
     <w:lsdException w:name="No List" w:semiHidden="1" w:unhideWhenUsed="1"/>
     <w:lsdException w:name="Outline List 1" w:semiHidden="1" w:unhideWhenUsed="1"/>
@@ -984,9 +999,11 @@
     <w:lsdException w:name="Table Subtle 1" w:semiHidden="1" w:unhideWhenUsed="1"/>
     <w:lsdException w:name="Table Subtle 2" w:semiHidden="1" w:unhideWhenUsed="1"/>
     <w:lsdException w:name="Table Web 1" w:semiHidden="1" w:unhideWhenUsed="1"/>
+    <w:lsdException w:name="Table Web 2" w:semiHidden="1" w:unhideWhenUsed="1"/>
     <w:lsdException w:name="Table Web 3" w:semiHidden="1" w:unhideWhenUsed="1"/>
     <w:lsdException w:name="Balloon Text" w:semiHidden="1" w:unhideWhenUsed="1"/>
     <w:lsdException w:name="Table Grid" w:uiPriority="39"/>
+    <w:lsdException w:name="Table Theme" w:semiHidden="1" w:unhideWhenUsed="1"/>
     <w:lsdException w:name="Placeholder Text" w:semiHidden="1"/>
     <w:lsdException w:name="No Spacing" w:uiPriority="1" w:qFormat="1"/>
     <w:lsdException w:name="Light Shading" w:uiPriority="60"/>

</xml_diff>